<commit_message>
Add self sprint report
</commit_message>
<xml_diff>
--- a/Documentation/diagrams/UI-UX design.docx
+++ b/Documentation/diagrams/UI-UX design.docx
@@ -499,63 +499,66 @@
         <w:t xml:space="preserve">The user and admin pages will consist of </w:t>
       </w:r>
       <w:r>
-        <w:t>a newsfeed with a like and dislike button, along with a comment bubble icon. The admin page will also have an option to delete a specific newsfeed.</w:t>
-      </w:r>
-    </w:p>
-    <w:p>
-      <w:pPr>
-        <w:pStyle w:val="ListParagraph"/>
-        <w:numPr>
-          <w:ilvl w:val="0"/>
-          <w:numId w:val="5"/>
-        </w:numPr>
-      </w:pPr>
-      <w:r>
-        <w:t>F</w:t>
-      </w:r>
-      <w:r>
-        <w:t xml:space="preserve">ont-family: </w:t>
-      </w:r>
-      <w:r>
-        <w:t>'Sofia', "Arial Black", "Arial Bold", Gadget, sans-serif</w:t>
+        <w:t>a newsfeed with a like and dislike button, along with a comment bubble icon</w:t>
       </w:r>
       <w:r>
         <w:t>.</w:t>
       </w:r>
-      <w:r>
-        <w:tab/>
-      </w:r>
-    </w:p>
-    <w:p>
-      <w:pPr>
-        <w:pStyle w:val="ListParagraph"/>
-        <w:numPr>
-          <w:ilvl w:val="0"/>
-          <w:numId w:val="5"/>
-        </w:numPr>
-      </w:pPr>
-      <w:r>
-        <w:t>Font color: Black.</w:t>
-      </w:r>
-    </w:p>
-    <w:p>
-      <w:pPr>
-        <w:pStyle w:val="ListParagraph"/>
-        <w:numPr>
-          <w:ilvl w:val="0"/>
-          <w:numId w:val="5"/>
-        </w:numPr>
-      </w:pPr>
-      <w:r>
-        <w:t>Alignment: Center.</w:t>
-      </w:r>
-    </w:p>
-    <w:p>
-      <w:pPr>
-        <w:ind w:left="360"/>
-      </w:pPr>
       <w:bookmarkStart w:id="0" w:name="_GoBack"/>
       <w:bookmarkEnd w:id="0"/>
+    </w:p>
+    <w:p>
+      <w:pPr>
+        <w:pStyle w:val="ListParagraph"/>
+        <w:numPr>
+          <w:ilvl w:val="0"/>
+          <w:numId w:val="5"/>
+        </w:numPr>
+      </w:pPr>
+      <w:r>
+        <w:t>F</w:t>
+      </w:r>
+      <w:r>
+        <w:t xml:space="preserve">ont-family: </w:t>
+      </w:r>
+      <w:r>
+        <w:t>'Sofia', "Arial Black", "Arial Bold", Gadget, sans-serif</w:t>
+      </w:r>
+      <w:r>
+        <w:t>.</w:t>
+      </w:r>
+      <w:r>
+        <w:tab/>
+      </w:r>
+    </w:p>
+    <w:p>
+      <w:pPr>
+        <w:pStyle w:val="ListParagraph"/>
+        <w:numPr>
+          <w:ilvl w:val="0"/>
+          <w:numId w:val="5"/>
+        </w:numPr>
+      </w:pPr>
+      <w:r>
+        <w:t>Font color: Black.</w:t>
+      </w:r>
+    </w:p>
+    <w:p>
+      <w:pPr>
+        <w:pStyle w:val="ListParagraph"/>
+        <w:numPr>
+          <w:ilvl w:val="0"/>
+          <w:numId w:val="5"/>
+        </w:numPr>
+      </w:pPr>
+      <w:r>
+        <w:t>Alignment: Center.</w:t>
+      </w:r>
+    </w:p>
+    <w:p>
+      <w:pPr>
+        <w:ind w:left="360"/>
+      </w:pPr>
     </w:p>
     <w:sectPr>
       <w:pgSz w:w="12240" w:h="15840"/>

</xml_diff>